<commit_message>
Add meeting two content, update UI designs
</commit_message>
<xml_diff>
--- a/Meeting content.docx
+++ b/Meeting content.docx
@@ -58,7 +58,6 @@
           <w:sz w:val="24"/>
         </w:rPr>
       </w:pPr>
-      <w:bookmarkStart w:id="0" w:name="_GoBack"/>
       <w:r>
         <w:rPr>
           <w:sz w:val="24"/>
@@ -210,7 +209,1219 @@
         <w:t>It should be possible to see the locations of each building on a map.</w:t>
       </w:r>
     </w:p>
-    <w:bookmarkEnd w:id="0"/>
+    <w:p>
+      <w:pPr>
+        <w:spacing w:after="0" w:line="240" w:lineRule="auto"/>
+        <w:rPr>
+          <w:rFonts w:ascii="Calibri Light" w:eastAsia="Times New Roman" w:hAnsi="Calibri Light" w:cs="Calibri Light"/>
+          <w:sz w:val="40"/>
+          <w:szCs w:val="40"/>
+          <w:lang w:eastAsia="en-GB"/>
+        </w:rPr>
+      </w:pPr>
+      <w:r>
+        <w:rPr>
+          <w:rFonts w:ascii="Calibri Light" w:eastAsia="Times New Roman" w:hAnsi="Calibri Light" w:cs="Calibri Light"/>
+          <w:sz w:val="40"/>
+          <w:szCs w:val="40"/>
+          <w:lang w:eastAsia="en-GB"/>
+        </w:rPr>
+        <w:t>Meeting 1</w:t>
+      </w:r>
+    </w:p>
+    <w:p>
+      <w:pPr>
+        <w:spacing w:after="0" w:line="240" w:lineRule="auto"/>
+        <w:rPr>
+          <w:rFonts w:ascii="Calibri" w:eastAsia="Times New Roman" w:hAnsi="Calibri" w:cs="Calibri"/>
+          <w:color w:val="767676"/>
+          <w:sz w:val="20"/>
+          <w:szCs w:val="20"/>
+          <w:lang w:eastAsia="en-GB"/>
+        </w:rPr>
+      </w:pPr>
+      <w:r>
+        <w:rPr>
+          <w:rFonts w:ascii="Calibri" w:eastAsia="Times New Roman" w:hAnsi="Calibri" w:cs="Calibri"/>
+          <w:color w:val="767676"/>
+          <w:sz w:val="20"/>
+          <w:szCs w:val="20"/>
+          <w:lang w:eastAsia="en-GB"/>
+        </w:rPr>
+        <w:t>14 January 2020</w:t>
+      </w:r>
+    </w:p>
+    <w:p>
+      <w:pPr>
+        <w:spacing w:after="0" w:line="240" w:lineRule="auto"/>
+        <w:rPr>
+          <w:rFonts w:ascii="Calibri" w:eastAsia="Times New Roman" w:hAnsi="Calibri" w:cs="Calibri"/>
+          <w:color w:val="767676"/>
+          <w:sz w:val="20"/>
+          <w:szCs w:val="20"/>
+          <w:lang w:eastAsia="en-GB"/>
+        </w:rPr>
+      </w:pPr>
+      <w:r>
+        <w:rPr>
+          <w:rFonts w:ascii="Calibri" w:eastAsia="Times New Roman" w:hAnsi="Calibri" w:cs="Calibri"/>
+          <w:color w:val="767676"/>
+          <w:sz w:val="20"/>
+          <w:szCs w:val="20"/>
+          <w:lang w:eastAsia="en-GB"/>
+        </w:rPr>
+        <w:t>13:27</w:t>
+      </w:r>
+    </w:p>
+    <w:p>
+      <w:pPr>
+        <w:spacing w:after="0" w:line="240" w:lineRule="auto"/>
+        <w:rPr>
+          <w:rFonts w:ascii="Calibri" w:eastAsia="Times New Roman" w:hAnsi="Calibri" w:cs="Calibri"/>
+          <w:lang w:eastAsia="en-GB"/>
+        </w:rPr>
+      </w:pPr>
+      <w:r>
+        <w:rPr>
+          <w:rFonts w:ascii="Calibri" w:eastAsia="Times New Roman" w:hAnsi="Calibri" w:cs="Calibri"/>
+          <w:lang w:eastAsia="en-GB"/>
+        </w:rPr>
+        <w:t>QR Code at location as check that they are there</w:t>
+      </w:r>
+    </w:p>
+    <w:p>
+      <w:pPr>
+        <w:spacing w:after="0" w:line="240" w:lineRule="auto"/>
+        <w:rPr>
+          <w:rFonts w:ascii="Calibri" w:eastAsia="Times New Roman" w:hAnsi="Calibri" w:cs="Calibri"/>
+          <w:lang w:eastAsia="en-GB"/>
+        </w:rPr>
+      </w:pPr>
+      <w:r>
+        <w:rPr>
+          <w:rFonts w:ascii="Calibri" w:eastAsia="Times New Roman" w:hAnsi="Calibri" w:cs="Calibri"/>
+          <w:lang w:eastAsia="en-GB"/>
+        </w:rPr>
+        <w:t>Then a quiz once QR code scanned</w:t>
+      </w:r>
+    </w:p>
+    <w:p>
+      <w:pPr>
+        <w:spacing w:after="0" w:line="240" w:lineRule="auto"/>
+        <w:rPr>
+          <w:rFonts w:ascii="Calibri" w:eastAsia="Times New Roman" w:hAnsi="Calibri" w:cs="Calibri"/>
+          <w:lang w:eastAsia="en-GB"/>
+        </w:rPr>
+      </w:pPr>
+      <w:r>
+        <w:rPr>
+          <w:rFonts w:ascii="Calibri" w:eastAsia="Times New Roman" w:hAnsi="Calibri" w:cs="Calibri"/>
+          <w:lang w:eastAsia="en-GB"/>
+        </w:rPr>
+        <w:t>Then gives a letter to the hang man</w:t>
+      </w:r>
+    </w:p>
+    <w:p>
+      <w:pPr>
+        <w:spacing w:after="0" w:line="240" w:lineRule="auto"/>
+        <w:rPr>
+          <w:rFonts w:ascii="Calibri" w:eastAsia="Times New Roman" w:hAnsi="Calibri" w:cs="Calibri"/>
+          <w:lang w:eastAsia="en-GB"/>
+        </w:rPr>
+      </w:pPr>
+      <w:r>
+        <w:rPr>
+          <w:rFonts w:ascii="Calibri" w:eastAsia="Times New Roman" w:hAnsi="Calibri" w:cs="Calibri"/>
+          <w:lang w:eastAsia="en-GB"/>
+        </w:rPr>
+        <w:t>Final word is where their game master is</w:t>
+      </w:r>
+    </w:p>
+    <w:p>
+      <w:pPr>
+        <w:spacing w:after="0" w:line="240" w:lineRule="auto"/>
+        <w:rPr>
+          <w:rFonts w:ascii="Calibri" w:eastAsia="Times New Roman" w:hAnsi="Calibri" w:cs="Calibri"/>
+          <w:lang w:eastAsia="en-GB"/>
+        </w:rPr>
+      </w:pPr>
+      <w:r>
+        <w:rPr>
+          <w:rFonts w:ascii="Calibri" w:eastAsia="Times New Roman" w:hAnsi="Calibri" w:cs="Calibri"/>
+          <w:lang w:eastAsia="en-GB"/>
+        </w:rPr>
+        <w:t xml:space="preserve">List of locations in no </w:t>
+      </w:r>
+      <w:proofErr w:type="gramStart"/>
+      <w:r>
+        <w:rPr>
+          <w:rFonts w:ascii="Calibri" w:eastAsia="Times New Roman" w:hAnsi="Calibri" w:cs="Calibri"/>
+          <w:lang w:eastAsia="en-GB"/>
+        </w:rPr>
+        <w:t>particular order</w:t>
+      </w:r>
+      <w:proofErr w:type="gramEnd"/>
+    </w:p>
+    <w:p>
+      <w:pPr>
+        <w:spacing w:after="0" w:line="240" w:lineRule="auto"/>
+        <w:rPr>
+          <w:rFonts w:ascii="Calibri" w:eastAsia="Times New Roman" w:hAnsi="Calibri" w:cs="Calibri"/>
+          <w:lang w:eastAsia="en-GB"/>
+        </w:rPr>
+      </w:pPr>
+      <w:r>
+        <w:rPr>
+          <w:rFonts w:ascii="Calibri" w:eastAsia="Times New Roman" w:hAnsi="Calibri" w:cs="Calibri"/>
+          <w:lang w:eastAsia="en-GB"/>
+        </w:rPr>
+        <w:t>Stopwatch to count the total time it takes</w:t>
+      </w:r>
+    </w:p>
+    <w:p>
+      <w:pPr>
+        <w:spacing w:after="0" w:line="240" w:lineRule="auto"/>
+        <w:rPr>
+          <w:rFonts w:ascii="Calibri" w:eastAsia="Times New Roman" w:hAnsi="Calibri" w:cs="Calibri"/>
+          <w:lang w:eastAsia="en-GB"/>
+        </w:rPr>
+      </w:pPr>
+      <w:r>
+        <w:rPr>
+          <w:rFonts w:ascii="Calibri" w:eastAsia="Times New Roman" w:hAnsi="Calibri" w:cs="Calibri"/>
+          <w:lang w:eastAsia="en-GB"/>
+        </w:rPr>
+        <w:t> </w:t>
+      </w:r>
+    </w:p>
+    <w:p>
+      <w:pPr>
+        <w:spacing w:after="0" w:line="240" w:lineRule="auto"/>
+        <w:rPr>
+          <w:rFonts w:ascii="Calibri" w:eastAsia="Times New Roman" w:hAnsi="Calibri" w:cs="Calibri"/>
+          <w:lang w:eastAsia="en-GB"/>
+        </w:rPr>
+      </w:pPr>
+      <w:r>
+        <w:rPr>
+          <w:rFonts w:ascii="Calibri" w:eastAsia="Times New Roman" w:hAnsi="Calibri" w:cs="Calibri"/>
+          <w:lang w:eastAsia="en-GB"/>
+        </w:rPr>
+        <w:t>Give a hint with each QR code/question answers</w:t>
+      </w:r>
+    </w:p>
+    <w:p>
+      <w:pPr>
+        <w:spacing w:after="0" w:line="240" w:lineRule="auto"/>
+        <w:rPr>
+          <w:rFonts w:ascii="Calibri" w:eastAsia="Times New Roman" w:hAnsi="Calibri" w:cs="Calibri"/>
+          <w:lang w:eastAsia="en-GB"/>
+        </w:rPr>
+      </w:pPr>
+      <w:r>
+        <w:rPr>
+          <w:rFonts w:ascii="Calibri" w:eastAsia="Times New Roman" w:hAnsi="Calibri" w:cs="Calibri"/>
+          <w:lang w:eastAsia="en-GB"/>
+        </w:rPr>
+        <w:t>Get stuck button - gives another hint</w:t>
+      </w:r>
+    </w:p>
+    <w:p>
+      <w:pPr>
+        <w:spacing w:after="0" w:line="240" w:lineRule="auto"/>
+        <w:rPr>
+          <w:rFonts w:ascii="Calibri" w:eastAsia="Times New Roman" w:hAnsi="Calibri" w:cs="Calibri"/>
+          <w:lang w:eastAsia="en-GB"/>
+        </w:rPr>
+      </w:pPr>
+      <w:r>
+        <w:rPr>
+          <w:rFonts w:ascii="Calibri" w:eastAsia="Times New Roman" w:hAnsi="Calibri" w:cs="Calibri"/>
+          <w:lang w:eastAsia="en-GB"/>
+        </w:rPr>
+        <w:t> </w:t>
+      </w:r>
+    </w:p>
+    <w:p>
+      <w:pPr>
+        <w:spacing w:after="0" w:line="240" w:lineRule="auto"/>
+        <w:rPr>
+          <w:rFonts w:ascii="Calibri" w:eastAsia="Times New Roman" w:hAnsi="Calibri" w:cs="Calibri"/>
+          <w:lang w:eastAsia="en-GB"/>
+        </w:rPr>
+      </w:pPr>
+      <w:r>
+        <w:rPr>
+          <w:rFonts w:ascii="Calibri" w:eastAsia="Times New Roman" w:hAnsi="Calibri" w:cs="Calibri"/>
+          <w:lang w:eastAsia="en-GB"/>
+        </w:rPr>
+        <w:t>Everywhere will have QR code</w:t>
+      </w:r>
+    </w:p>
+    <w:p>
+      <w:pPr>
+        <w:spacing w:after="0" w:line="240" w:lineRule="auto"/>
+        <w:rPr>
+          <w:rFonts w:ascii="Calibri" w:eastAsia="Times New Roman" w:hAnsi="Calibri" w:cs="Calibri"/>
+          <w:lang w:eastAsia="en-GB"/>
+        </w:rPr>
+      </w:pPr>
+      <w:r>
+        <w:rPr>
+          <w:rFonts w:ascii="Calibri" w:eastAsia="Times New Roman" w:hAnsi="Calibri" w:cs="Calibri"/>
+          <w:lang w:eastAsia="en-GB"/>
+        </w:rPr>
+        <w:t>Some will have place specific questions, some will have generic questions</w:t>
+      </w:r>
+    </w:p>
+    <w:p>
+      <w:pPr>
+        <w:spacing w:after="0" w:line="240" w:lineRule="auto"/>
+        <w:rPr>
+          <w:rFonts w:ascii="Calibri" w:eastAsia="Times New Roman" w:hAnsi="Calibri" w:cs="Calibri"/>
+          <w:lang w:eastAsia="en-GB"/>
+        </w:rPr>
+      </w:pPr>
+      <w:r>
+        <w:rPr>
+          <w:rFonts w:ascii="Calibri" w:eastAsia="Times New Roman" w:hAnsi="Calibri" w:cs="Calibri"/>
+          <w:lang w:eastAsia="en-GB"/>
+        </w:rPr>
+        <w:t>One list of places with a checklist</w:t>
+      </w:r>
+    </w:p>
+    <w:p>
+      <w:pPr>
+        <w:spacing w:after="0" w:line="240" w:lineRule="auto"/>
+        <w:rPr>
+          <w:rFonts w:ascii="Calibri" w:eastAsia="Times New Roman" w:hAnsi="Calibri" w:cs="Calibri"/>
+          <w:lang w:eastAsia="en-GB"/>
+        </w:rPr>
+      </w:pPr>
+      <w:r>
+        <w:rPr>
+          <w:rFonts w:ascii="Calibri" w:eastAsia="Times New Roman" w:hAnsi="Calibri" w:cs="Calibri"/>
+          <w:lang w:eastAsia="en-GB"/>
+        </w:rPr>
+        <w:t> </w:t>
+      </w:r>
+    </w:p>
+    <w:p>
+      <w:pPr>
+        <w:spacing w:after="0" w:line="240" w:lineRule="auto"/>
+        <w:rPr>
+          <w:rFonts w:ascii="Calibri" w:eastAsia="Times New Roman" w:hAnsi="Calibri" w:cs="Calibri"/>
+          <w:lang w:eastAsia="en-GB"/>
+        </w:rPr>
+      </w:pPr>
+      <w:r>
+        <w:rPr>
+          <w:rFonts w:ascii="Calibri" w:eastAsia="Times New Roman" w:hAnsi="Calibri" w:cs="Calibri"/>
+          <w:lang w:eastAsia="en-GB"/>
+        </w:rPr>
+        <w:t>Building comes up first in hang man</w:t>
+      </w:r>
+    </w:p>
+    <w:p>
+      <w:pPr>
+        <w:spacing w:after="0" w:line="240" w:lineRule="auto"/>
+        <w:rPr>
+          <w:rFonts w:ascii="Calibri" w:eastAsia="Times New Roman" w:hAnsi="Calibri" w:cs="Calibri"/>
+          <w:lang w:eastAsia="en-GB"/>
+        </w:rPr>
+      </w:pPr>
+      <w:r>
+        <w:rPr>
+          <w:rFonts w:ascii="Calibri" w:eastAsia="Times New Roman" w:hAnsi="Calibri" w:cs="Calibri"/>
+          <w:lang w:eastAsia="en-GB"/>
+        </w:rPr>
+        <w:t>The room number when the building name is completed</w:t>
+      </w:r>
+    </w:p>
+    <w:p>
+      <w:pPr>
+        <w:spacing w:after="0" w:line="240" w:lineRule="auto"/>
+        <w:rPr>
+          <w:rFonts w:ascii="Calibri" w:eastAsia="Times New Roman" w:hAnsi="Calibri" w:cs="Calibri"/>
+          <w:lang w:eastAsia="en-GB"/>
+        </w:rPr>
+      </w:pPr>
+      <w:r>
+        <w:rPr>
+          <w:rFonts w:ascii="Calibri" w:eastAsia="Times New Roman" w:hAnsi="Calibri" w:cs="Calibri"/>
+          <w:lang w:eastAsia="en-GB"/>
+        </w:rPr>
+        <w:t> </w:t>
+      </w:r>
+    </w:p>
+    <w:p>
+      <w:pPr>
+        <w:spacing w:after="0" w:line="240" w:lineRule="auto"/>
+        <w:rPr>
+          <w:rFonts w:ascii="Calibri" w:eastAsia="Times New Roman" w:hAnsi="Calibri" w:cs="Calibri"/>
+          <w:lang w:eastAsia="en-GB"/>
+        </w:rPr>
+      </w:pPr>
+      <w:r>
+        <w:rPr>
+          <w:rFonts w:ascii="Calibri" w:eastAsia="Times New Roman" w:hAnsi="Calibri" w:cs="Calibri"/>
+          <w:lang w:eastAsia="en-GB"/>
+        </w:rPr>
+        <w:t xml:space="preserve">Real time </w:t>
+      </w:r>
+      <w:proofErr w:type="spellStart"/>
+      <w:r>
+        <w:rPr>
+          <w:rFonts w:ascii="Calibri" w:eastAsia="Times New Roman" w:hAnsi="Calibri" w:cs="Calibri"/>
+          <w:lang w:eastAsia="en-GB"/>
+        </w:rPr>
+        <w:t>leaderboard</w:t>
+      </w:r>
+      <w:proofErr w:type="spellEnd"/>
+      <w:r>
+        <w:rPr>
+          <w:rFonts w:ascii="Calibri" w:eastAsia="Times New Roman" w:hAnsi="Calibri" w:cs="Calibri"/>
+          <w:lang w:eastAsia="en-GB"/>
+        </w:rPr>
+        <w:t xml:space="preserve"> in order of number of letters obtained</w:t>
+      </w:r>
+    </w:p>
+    <w:p>
+      <w:pPr>
+        <w:spacing w:after="0" w:line="240" w:lineRule="auto"/>
+        <w:rPr>
+          <w:rFonts w:ascii="Calibri" w:eastAsia="Times New Roman" w:hAnsi="Calibri" w:cs="Calibri"/>
+          <w:lang w:eastAsia="en-GB"/>
+        </w:rPr>
+      </w:pPr>
+      <w:r>
+        <w:rPr>
+          <w:rFonts w:ascii="Calibri" w:eastAsia="Times New Roman" w:hAnsi="Calibri" w:cs="Calibri"/>
+          <w:lang w:eastAsia="en-GB"/>
+        </w:rPr>
+        <w:t> </w:t>
+      </w:r>
+    </w:p>
+    <w:p>
+      <w:pPr>
+        <w:spacing w:after="0" w:line="240" w:lineRule="auto"/>
+        <w:rPr>
+          <w:rFonts w:ascii="Calibri" w:eastAsia="Times New Roman" w:hAnsi="Calibri" w:cs="Calibri"/>
+          <w:lang w:eastAsia="en-GB"/>
+        </w:rPr>
+      </w:pPr>
+      <w:r>
+        <w:rPr>
+          <w:rFonts w:ascii="Calibri" w:eastAsia="Times New Roman" w:hAnsi="Calibri" w:cs="Calibri"/>
+          <w:lang w:eastAsia="en-GB"/>
+        </w:rPr>
+        <w:t>Chatbot can do FAQ/basic direction within the buildings</w:t>
+      </w:r>
+    </w:p>
+    <w:p>
+      <w:pPr>
+        <w:spacing w:after="0" w:line="240" w:lineRule="auto"/>
+        <w:rPr>
+          <w:rFonts w:ascii="Calibri" w:eastAsia="Times New Roman" w:hAnsi="Calibri" w:cs="Calibri"/>
+          <w:lang w:eastAsia="en-GB"/>
+        </w:rPr>
+      </w:pPr>
+      <w:r>
+        <w:rPr>
+          <w:rFonts w:ascii="Calibri" w:eastAsia="Times New Roman" w:hAnsi="Calibri" w:cs="Calibri"/>
+          <w:lang w:eastAsia="en-GB"/>
+        </w:rPr>
+        <w:t> </w:t>
+      </w:r>
+    </w:p>
+    <w:p>
+      <w:pPr>
+        <w:spacing w:after="0" w:line="240" w:lineRule="auto"/>
+        <w:rPr>
+          <w:rFonts w:ascii="Calibri" w:eastAsia="Times New Roman" w:hAnsi="Calibri" w:cs="Calibri"/>
+          <w:lang w:eastAsia="en-GB"/>
+        </w:rPr>
+      </w:pPr>
+      <w:r>
+        <w:rPr>
+          <w:rFonts w:ascii="Calibri" w:eastAsia="Times New Roman" w:hAnsi="Calibri" w:cs="Calibri"/>
+          <w:lang w:eastAsia="en-GB"/>
+        </w:rPr>
+        <w:t>One login/phone as a team</w:t>
+      </w:r>
+    </w:p>
+    <w:p>
+      <w:pPr>
+        <w:spacing w:after="0" w:line="240" w:lineRule="auto"/>
+        <w:rPr>
+          <w:rFonts w:ascii="Calibri" w:eastAsia="Times New Roman" w:hAnsi="Calibri" w:cs="Calibri"/>
+          <w:lang w:eastAsia="en-GB"/>
+        </w:rPr>
+      </w:pPr>
+      <w:r>
+        <w:rPr>
+          <w:rFonts w:ascii="Calibri" w:eastAsia="Times New Roman" w:hAnsi="Calibri" w:cs="Calibri"/>
+          <w:lang w:eastAsia="en-GB"/>
+        </w:rPr>
+        <w:t> </w:t>
+      </w:r>
+    </w:p>
+    <w:p>
+      <w:pPr>
+        <w:spacing w:after="0" w:line="240" w:lineRule="auto"/>
+        <w:rPr>
+          <w:rFonts w:ascii="Calibri" w:eastAsia="Times New Roman" w:hAnsi="Calibri" w:cs="Calibri"/>
+          <w:lang w:eastAsia="en-GB"/>
+        </w:rPr>
+      </w:pPr>
+      <w:r>
+        <w:rPr>
+          <w:rFonts w:ascii="Calibri" w:eastAsia="Times New Roman" w:hAnsi="Calibri" w:cs="Calibri"/>
+          <w:lang w:eastAsia="en-GB"/>
+        </w:rPr>
+        <w:t>Questions</w:t>
+      </w:r>
+    </w:p>
+    <w:p>
+      <w:pPr>
+        <w:numPr>
+          <w:ilvl w:val="0"/>
+          <w:numId w:val="2"/>
+        </w:numPr>
+        <w:spacing w:after="0" w:line="240" w:lineRule="auto"/>
+        <w:ind w:left="540"/>
+        <w:textAlignment w:val="center"/>
+        <w:rPr>
+          <w:rFonts w:ascii="Calibri" w:eastAsia="Times New Roman" w:hAnsi="Calibri" w:cs="Calibri"/>
+          <w:lang w:eastAsia="en-GB"/>
+        </w:rPr>
+      </w:pPr>
+      <w:r>
+        <w:rPr>
+          <w:rFonts w:ascii="Calibri" w:eastAsia="Times New Roman" w:hAnsi="Calibri" w:cs="Calibri"/>
+          <w:lang w:eastAsia="en-GB"/>
+        </w:rPr>
+        <w:t>Seats in lecture hall</w:t>
+      </w:r>
+    </w:p>
+    <w:p>
+      <w:pPr>
+        <w:numPr>
+          <w:ilvl w:val="0"/>
+          <w:numId w:val="2"/>
+        </w:numPr>
+        <w:spacing w:after="0" w:line="240" w:lineRule="auto"/>
+        <w:ind w:left="540"/>
+        <w:textAlignment w:val="center"/>
+        <w:rPr>
+          <w:rFonts w:ascii="Calibri" w:eastAsia="Times New Roman" w:hAnsi="Calibri" w:cs="Calibri"/>
+          <w:lang w:eastAsia="en-GB"/>
+        </w:rPr>
+      </w:pPr>
+      <w:r>
+        <w:rPr>
+          <w:rFonts w:ascii="Calibri" w:eastAsia="Times New Roman" w:hAnsi="Calibri" w:cs="Calibri"/>
+          <w:lang w:eastAsia="en-GB"/>
+        </w:rPr>
+        <w:t>Cheapest pint</w:t>
+      </w:r>
+    </w:p>
+    <w:p>
+      <w:pPr>
+        <w:spacing w:after="0" w:line="240" w:lineRule="auto"/>
+        <w:rPr>
+          <w:rFonts w:ascii="Calibri" w:eastAsia="Times New Roman" w:hAnsi="Calibri" w:cs="Calibri"/>
+          <w:lang w:eastAsia="en-GB"/>
+        </w:rPr>
+      </w:pPr>
+      <w:r>
+        <w:rPr>
+          <w:rFonts w:ascii="Calibri" w:eastAsia="Times New Roman" w:hAnsi="Calibri" w:cs="Calibri"/>
+          <w:lang w:eastAsia="en-GB"/>
+        </w:rPr>
+        <w:t> </w:t>
+      </w:r>
+    </w:p>
+    <w:p>
+      <w:pPr>
+        <w:spacing w:after="0" w:line="240" w:lineRule="auto"/>
+        <w:rPr>
+          <w:rFonts w:ascii="Calibri" w:eastAsia="Times New Roman" w:hAnsi="Calibri" w:cs="Calibri"/>
+          <w:lang w:eastAsia="en-GB"/>
+        </w:rPr>
+      </w:pPr>
+      <w:r>
+        <w:rPr>
+          <w:rFonts w:ascii="Calibri" w:eastAsia="Times New Roman" w:hAnsi="Calibri" w:cs="Calibri"/>
+          <w:lang w:eastAsia="en-GB"/>
+        </w:rPr>
+        <w:t> </w:t>
+      </w:r>
+    </w:p>
+    <w:p>
+      <w:pPr>
+        <w:spacing w:after="0" w:line="240" w:lineRule="auto"/>
+        <w:rPr>
+          <w:rFonts w:ascii="Calibri" w:eastAsia="Times New Roman" w:hAnsi="Calibri" w:cs="Calibri"/>
+          <w:lang w:eastAsia="en-GB"/>
+        </w:rPr>
+      </w:pPr>
+      <w:r>
+        <w:rPr>
+          <w:rFonts w:ascii="Calibri" w:eastAsia="Times New Roman" w:hAnsi="Calibri" w:cs="Calibri"/>
+          <w:lang w:eastAsia="en-GB"/>
+        </w:rPr>
+        <w:t>List of locations</w:t>
+      </w:r>
+    </w:p>
+    <w:p>
+      <w:pPr>
+        <w:numPr>
+          <w:ilvl w:val="0"/>
+          <w:numId w:val="3"/>
+        </w:numPr>
+        <w:spacing w:after="0" w:line="240" w:lineRule="auto"/>
+        <w:ind w:left="540"/>
+        <w:textAlignment w:val="center"/>
+        <w:rPr>
+          <w:rFonts w:ascii="Calibri" w:eastAsia="Times New Roman" w:hAnsi="Calibri" w:cs="Calibri"/>
+          <w:lang w:eastAsia="en-GB"/>
+        </w:rPr>
+      </w:pPr>
+      <w:r>
+        <w:rPr>
+          <w:rFonts w:ascii="Calibri" w:eastAsia="Times New Roman" w:hAnsi="Calibri" w:cs="Calibri"/>
+          <w:lang w:eastAsia="en-GB"/>
+        </w:rPr>
+        <w:t>Library</w:t>
+      </w:r>
+    </w:p>
+    <w:p>
+      <w:pPr>
+        <w:numPr>
+          <w:ilvl w:val="0"/>
+          <w:numId w:val="3"/>
+        </w:numPr>
+        <w:spacing w:after="0" w:line="240" w:lineRule="auto"/>
+        <w:ind w:left="540"/>
+        <w:textAlignment w:val="center"/>
+        <w:rPr>
+          <w:rFonts w:ascii="Calibri" w:eastAsia="Times New Roman" w:hAnsi="Calibri" w:cs="Calibri"/>
+          <w:lang w:eastAsia="en-GB"/>
+        </w:rPr>
+      </w:pPr>
+      <w:r>
+        <w:rPr>
+          <w:rFonts w:ascii="Calibri" w:eastAsia="Times New Roman" w:hAnsi="Calibri" w:cs="Calibri"/>
+          <w:lang w:eastAsia="en-GB"/>
+        </w:rPr>
+        <w:t>Ram</w:t>
+      </w:r>
+    </w:p>
+    <w:p>
+      <w:pPr>
+        <w:numPr>
+          <w:ilvl w:val="0"/>
+          <w:numId w:val="3"/>
+        </w:numPr>
+        <w:spacing w:after="0" w:line="240" w:lineRule="auto"/>
+        <w:ind w:left="540"/>
+        <w:textAlignment w:val="center"/>
+        <w:rPr>
+          <w:rFonts w:ascii="Calibri" w:eastAsia="Times New Roman" w:hAnsi="Calibri" w:cs="Calibri"/>
+          <w:lang w:eastAsia="en-GB"/>
+        </w:rPr>
+      </w:pPr>
+      <w:r>
+        <w:rPr>
+          <w:rFonts w:ascii="Calibri" w:eastAsia="Times New Roman" w:hAnsi="Calibri" w:cs="Calibri"/>
+          <w:lang w:eastAsia="en-GB"/>
+        </w:rPr>
+        <w:lastRenderedPageBreak/>
+        <w:t>Forum auditorium</w:t>
+      </w:r>
+    </w:p>
+    <w:p>
+      <w:pPr>
+        <w:numPr>
+          <w:ilvl w:val="0"/>
+          <w:numId w:val="3"/>
+        </w:numPr>
+        <w:spacing w:after="0" w:line="240" w:lineRule="auto"/>
+        <w:ind w:left="540"/>
+        <w:textAlignment w:val="center"/>
+        <w:rPr>
+          <w:rFonts w:ascii="Calibri" w:eastAsia="Times New Roman" w:hAnsi="Calibri" w:cs="Calibri"/>
+          <w:lang w:eastAsia="en-GB"/>
+        </w:rPr>
+      </w:pPr>
+      <w:r>
+        <w:rPr>
+          <w:rFonts w:ascii="Calibri" w:eastAsia="Times New Roman" w:hAnsi="Calibri" w:cs="Calibri"/>
+          <w:lang w:eastAsia="en-GB"/>
+        </w:rPr>
+        <w:t>Harrison</w:t>
+      </w:r>
+    </w:p>
+    <w:p>
+      <w:pPr>
+        <w:numPr>
+          <w:ilvl w:val="1"/>
+          <w:numId w:val="3"/>
+        </w:numPr>
+        <w:spacing w:after="0" w:line="240" w:lineRule="auto"/>
+        <w:ind w:left="1080"/>
+        <w:textAlignment w:val="center"/>
+        <w:rPr>
+          <w:rFonts w:ascii="Calibri" w:eastAsia="Times New Roman" w:hAnsi="Calibri" w:cs="Calibri"/>
+          <w:lang w:eastAsia="en-GB"/>
+        </w:rPr>
+      </w:pPr>
+      <w:r>
+        <w:rPr>
+          <w:rFonts w:ascii="Calibri" w:eastAsia="Times New Roman" w:hAnsi="Calibri" w:cs="Calibri"/>
+          <w:lang w:eastAsia="en-GB"/>
+        </w:rPr>
+        <w:t xml:space="preserve">207 </w:t>
+      </w:r>
+    </w:p>
+    <w:p>
+      <w:pPr>
+        <w:numPr>
+          <w:ilvl w:val="1"/>
+          <w:numId w:val="3"/>
+        </w:numPr>
+        <w:spacing w:after="0" w:line="240" w:lineRule="auto"/>
+        <w:ind w:left="1080"/>
+        <w:textAlignment w:val="center"/>
+        <w:rPr>
+          <w:rFonts w:ascii="Calibri" w:eastAsia="Times New Roman" w:hAnsi="Calibri" w:cs="Calibri"/>
+          <w:lang w:eastAsia="en-GB"/>
+        </w:rPr>
+      </w:pPr>
+      <w:r>
+        <w:rPr>
+          <w:rFonts w:ascii="Calibri" w:eastAsia="Times New Roman" w:hAnsi="Calibri" w:cs="Calibri"/>
+          <w:lang w:eastAsia="en-GB"/>
+        </w:rPr>
+        <w:t>004</w:t>
+      </w:r>
+    </w:p>
+    <w:p>
+      <w:pPr>
+        <w:numPr>
+          <w:ilvl w:val="0"/>
+          <w:numId w:val="3"/>
+        </w:numPr>
+        <w:spacing w:after="0" w:line="240" w:lineRule="auto"/>
+        <w:ind w:left="540"/>
+        <w:textAlignment w:val="center"/>
+        <w:rPr>
+          <w:rFonts w:ascii="Calibri" w:eastAsia="Times New Roman" w:hAnsi="Calibri" w:cs="Calibri"/>
+          <w:lang w:eastAsia="en-GB"/>
+        </w:rPr>
+      </w:pPr>
+      <w:r>
+        <w:rPr>
+          <w:rFonts w:ascii="Calibri" w:eastAsia="Times New Roman" w:hAnsi="Calibri" w:cs="Calibri"/>
+          <w:lang w:eastAsia="en-GB"/>
+        </w:rPr>
+        <w:t>Sports park</w:t>
+      </w:r>
+    </w:p>
+    <w:p>
+      <w:pPr>
+        <w:numPr>
+          <w:ilvl w:val="0"/>
+          <w:numId w:val="3"/>
+        </w:numPr>
+        <w:spacing w:after="0" w:line="240" w:lineRule="auto"/>
+        <w:ind w:left="540"/>
+        <w:textAlignment w:val="center"/>
+        <w:rPr>
+          <w:rFonts w:ascii="Calibri" w:eastAsia="Times New Roman" w:hAnsi="Calibri" w:cs="Calibri"/>
+          <w:lang w:eastAsia="en-GB"/>
+        </w:rPr>
+      </w:pPr>
+      <w:r>
+        <w:rPr>
+          <w:rFonts w:ascii="Calibri" w:eastAsia="Times New Roman" w:hAnsi="Calibri" w:cs="Calibri"/>
+          <w:lang w:eastAsia="en-GB"/>
+        </w:rPr>
+        <w:t>Peter chalk</w:t>
+      </w:r>
+    </w:p>
+    <w:p>
+      <w:pPr>
+        <w:numPr>
+          <w:ilvl w:val="0"/>
+          <w:numId w:val="3"/>
+        </w:numPr>
+        <w:spacing w:after="0" w:line="240" w:lineRule="auto"/>
+        <w:ind w:left="540"/>
+        <w:textAlignment w:val="center"/>
+        <w:rPr>
+          <w:rFonts w:ascii="Calibri" w:eastAsia="Times New Roman" w:hAnsi="Calibri" w:cs="Calibri"/>
+          <w:lang w:eastAsia="en-GB"/>
+        </w:rPr>
+      </w:pPr>
+      <w:r>
+        <w:rPr>
+          <w:rFonts w:ascii="Calibri" w:eastAsia="Times New Roman" w:hAnsi="Calibri" w:cs="Calibri"/>
+          <w:lang w:eastAsia="en-GB"/>
+        </w:rPr>
+        <w:t>Innovation</w:t>
+      </w:r>
+    </w:p>
+    <w:p>
+      <w:pPr>
+        <w:numPr>
+          <w:ilvl w:val="0"/>
+          <w:numId w:val="3"/>
+        </w:numPr>
+        <w:spacing w:after="0" w:line="240" w:lineRule="auto"/>
+        <w:ind w:left="540"/>
+        <w:textAlignment w:val="center"/>
+        <w:rPr>
+          <w:rFonts w:ascii="Calibri" w:eastAsia="Times New Roman" w:hAnsi="Calibri" w:cs="Calibri"/>
+          <w:lang w:eastAsia="en-GB"/>
+        </w:rPr>
+      </w:pPr>
+      <w:r>
+        <w:rPr>
+          <w:rFonts w:ascii="Calibri" w:eastAsia="Times New Roman" w:hAnsi="Calibri" w:cs="Calibri"/>
+          <w:lang w:eastAsia="en-GB"/>
+        </w:rPr>
+        <w:t>Great hall</w:t>
+      </w:r>
+    </w:p>
+    <w:p>
+      <w:pPr>
+        <w:rPr>
+          <w:sz w:val="24"/>
+        </w:rPr>
+      </w:pPr>
+      <w:r>
+        <w:rPr>
+          <w:sz w:val="24"/>
+        </w:rPr>
+        <w:br w:type="page"/>
+      </w:r>
+    </w:p>
+    <w:p>
+      <w:pPr>
+        <w:rPr>
+          <w:sz w:val="24"/>
+        </w:rPr>
+      </w:pPr>
+    </w:p>
+    <w:p>
+      <w:pPr>
+        <w:spacing w:after="0" w:line="240" w:lineRule="auto"/>
+        <w:rPr>
+          <w:rFonts w:ascii="Calibri Light" w:eastAsia="Times New Roman" w:hAnsi="Calibri Light" w:cs="Calibri Light"/>
+          <w:sz w:val="40"/>
+          <w:szCs w:val="40"/>
+          <w:lang w:eastAsia="en-GB"/>
+        </w:rPr>
+      </w:pPr>
+      <w:r>
+        <w:rPr>
+          <w:rFonts w:ascii="Calibri Light" w:eastAsia="Times New Roman" w:hAnsi="Calibri Light" w:cs="Calibri Light"/>
+          <w:sz w:val="40"/>
+          <w:szCs w:val="40"/>
+          <w:lang w:eastAsia="en-GB"/>
+        </w:rPr>
+        <w:t>Meeting 2</w:t>
+      </w:r>
+    </w:p>
+    <w:p>
+      <w:pPr>
+        <w:spacing w:after="0" w:line="240" w:lineRule="auto"/>
+        <w:rPr>
+          <w:rFonts w:ascii="Calibri" w:eastAsia="Times New Roman" w:hAnsi="Calibri" w:cs="Calibri"/>
+          <w:color w:val="767676"/>
+          <w:sz w:val="20"/>
+          <w:szCs w:val="20"/>
+          <w:lang w:eastAsia="en-GB"/>
+        </w:rPr>
+      </w:pPr>
+      <w:r>
+        <w:rPr>
+          <w:rFonts w:ascii="Calibri" w:eastAsia="Times New Roman" w:hAnsi="Calibri" w:cs="Calibri"/>
+          <w:color w:val="767676"/>
+          <w:sz w:val="20"/>
+          <w:szCs w:val="20"/>
+          <w:lang w:eastAsia="en-GB"/>
+        </w:rPr>
+        <w:t>03 February 2020</w:t>
+      </w:r>
+    </w:p>
+    <w:p>
+      <w:pPr>
+        <w:spacing w:after="0" w:line="240" w:lineRule="auto"/>
+        <w:rPr>
+          <w:rFonts w:ascii="Calibri" w:eastAsia="Times New Roman" w:hAnsi="Calibri" w:cs="Calibri"/>
+          <w:color w:val="767676"/>
+          <w:sz w:val="20"/>
+          <w:szCs w:val="20"/>
+          <w:lang w:eastAsia="en-GB"/>
+        </w:rPr>
+      </w:pPr>
+      <w:r>
+        <w:rPr>
+          <w:rFonts w:ascii="Calibri" w:eastAsia="Times New Roman" w:hAnsi="Calibri" w:cs="Calibri"/>
+          <w:color w:val="767676"/>
+          <w:sz w:val="20"/>
+          <w:szCs w:val="20"/>
+          <w:lang w:eastAsia="en-GB"/>
+        </w:rPr>
+        <w:t>16:28</w:t>
+      </w:r>
+    </w:p>
+    <w:p>
+      <w:pPr>
+        <w:spacing w:after="0" w:line="240" w:lineRule="auto"/>
+        <w:rPr>
+          <w:rFonts w:ascii="Calibri" w:eastAsia="Times New Roman" w:hAnsi="Calibri" w:cs="Calibri"/>
+          <w:lang w:eastAsia="en-GB"/>
+        </w:rPr>
+      </w:pPr>
+      <w:r>
+        <w:rPr>
+          <w:rFonts w:ascii="Calibri" w:eastAsia="Times New Roman" w:hAnsi="Calibri" w:cs="Calibri"/>
+          <w:lang w:eastAsia="en-GB"/>
+        </w:rPr>
+        <w:t>Location: i.e., lecture theatre Harrison</w:t>
+      </w:r>
+    </w:p>
+    <w:p>
+      <w:pPr>
+        <w:spacing w:after="0" w:line="240" w:lineRule="auto"/>
+        <w:rPr>
+          <w:rFonts w:ascii="Calibri" w:eastAsia="Times New Roman" w:hAnsi="Calibri" w:cs="Calibri"/>
+          <w:lang w:eastAsia="en-GB"/>
+        </w:rPr>
+      </w:pPr>
+      <w:r>
+        <w:rPr>
+          <w:rFonts w:ascii="Calibri" w:eastAsia="Times New Roman" w:hAnsi="Calibri" w:cs="Calibri"/>
+          <w:lang w:eastAsia="en-GB"/>
+        </w:rPr>
+        <w:t>Time deduction for a not using a hint (could have)</w:t>
+      </w:r>
+    </w:p>
+    <w:p>
+      <w:pPr>
+        <w:spacing w:after="0" w:line="240" w:lineRule="auto"/>
+        <w:rPr>
+          <w:rFonts w:ascii="Calibri" w:eastAsia="Times New Roman" w:hAnsi="Calibri" w:cs="Calibri"/>
+          <w:lang w:eastAsia="en-GB"/>
+        </w:rPr>
+      </w:pPr>
+      <w:r>
+        <w:rPr>
+          <w:rFonts w:ascii="Calibri" w:eastAsia="Times New Roman" w:hAnsi="Calibri" w:cs="Calibri"/>
+          <w:lang w:eastAsia="en-GB"/>
+        </w:rPr>
+        <w:t> </w:t>
+      </w:r>
+    </w:p>
+    <w:p>
+      <w:pPr>
+        <w:spacing w:after="0" w:line="240" w:lineRule="auto"/>
+        <w:rPr>
+          <w:rFonts w:ascii="Calibri" w:eastAsia="Times New Roman" w:hAnsi="Calibri" w:cs="Calibri"/>
+          <w:lang w:eastAsia="en-GB"/>
+        </w:rPr>
+      </w:pPr>
+      <w:r>
+        <w:rPr>
+          <w:rFonts w:ascii="Calibri" w:eastAsia="Times New Roman" w:hAnsi="Calibri" w:cs="Calibri"/>
+          <w:lang w:eastAsia="en-GB"/>
+        </w:rPr>
+        <w:t>Having team members names as part of a team (could have)</w:t>
+      </w:r>
+    </w:p>
+    <w:p>
+      <w:pPr>
+        <w:spacing w:after="0" w:line="240" w:lineRule="auto"/>
+        <w:rPr>
+          <w:rFonts w:ascii="Calibri" w:eastAsia="Times New Roman" w:hAnsi="Calibri" w:cs="Calibri"/>
+          <w:lang w:eastAsia="en-GB"/>
+        </w:rPr>
+      </w:pPr>
+      <w:r>
+        <w:rPr>
+          <w:rFonts w:ascii="Calibri" w:eastAsia="Times New Roman" w:hAnsi="Calibri" w:cs="Calibri"/>
+          <w:lang w:eastAsia="en-GB"/>
+        </w:rPr>
+        <w:t> </w:t>
+      </w:r>
+    </w:p>
+    <w:p>
+      <w:pPr>
+        <w:spacing w:after="0" w:line="240" w:lineRule="auto"/>
+        <w:rPr>
+          <w:rFonts w:ascii="Calibri" w:eastAsia="Times New Roman" w:hAnsi="Calibri" w:cs="Calibri"/>
+          <w:lang w:eastAsia="en-GB"/>
+        </w:rPr>
+      </w:pPr>
+      <w:r>
+        <w:rPr>
+          <w:rFonts w:ascii="Calibri" w:eastAsia="Times New Roman" w:hAnsi="Calibri" w:cs="Calibri"/>
+          <w:lang w:eastAsia="en-GB"/>
+        </w:rPr>
+        <w:t>Once game is finished and all questions answered, room is revealed to the team</w:t>
+      </w:r>
+    </w:p>
+    <w:p>
+      <w:pPr>
+        <w:spacing w:after="0" w:line="240" w:lineRule="auto"/>
+        <w:rPr>
+          <w:rFonts w:ascii="Calibri" w:eastAsia="Times New Roman" w:hAnsi="Calibri" w:cs="Calibri"/>
+          <w:lang w:eastAsia="en-GB"/>
+        </w:rPr>
+      </w:pPr>
+      <w:r>
+        <w:rPr>
+          <w:rFonts w:ascii="Calibri" w:eastAsia="Times New Roman" w:hAnsi="Calibri" w:cs="Calibri"/>
+          <w:lang w:eastAsia="en-GB"/>
+        </w:rPr>
+        <w:t> </w:t>
+      </w:r>
+    </w:p>
+    <w:p>
+      <w:pPr>
+        <w:spacing w:after="0" w:line="240" w:lineRule="auto"/>
+        <w:rPr>
+          <w:rFonts w:ascii="Calibri" w:eastAsia="Times New Roman" w:hAnsi="Calibri" w:cs="Calibri"/>
+          <w:lang w:eastAsia="en-GB"/>
+        </w:rPr>
+      </w:pPr>
+      <w:r>
+        <w:rPr>
+          <w:rFonts w:ascii="Calibri" w:eastAsia="Times New Roman" w:hAnsi="Calibri" w:cs="Calibri"/>
+          <w:lang w:eastAsia="en-GB"/>
+        </w:rPr>
+        <w:t>Team has a unique game pin</w:t>
+      </w:r>
+    </w:p>
+    <w:p>
+      <w:pPr>
+        <w:spacing w:after="0" w:line="240" w:lineRule="auto"/>
+        <w:rPr>
+          <w:rFonts w:ascii="Calibri" w:eastAsia="Times New Roman" w:hAnsi="Calibri" w:cs="Calibri"/>
+          <w:lang w:eastAsia="en-GB"/>
+        </w:rPr>
+      </w:pPr>
+      <w:r>
+        <w:rPr>
+          <w:rFonts w:ascii="Calibri" w:eastAsia="Times New Roman" w:hAnsi="Calibri" w:cs="Calibri"/>
+          <w:lang w:eastAsia="en-GB"/>
+        </w:rPr>
+        <w:t>Team has a unique name within that game</w:t>
+      </w:r>
+    </w:p>
+    <w:p>
+      <w:pPr>
+        <w:spacing w:after="0" w:line="240" w:lineRule="auto"/>
+        <w:rPr>
+          <w:rFonts w:ascii="Calibri" w:eastAsia="Times New Roman" w:hAnsi="Calibri" w:cs="Calibri"/>
+          <w:lang w:eastAsia="en-GB"/>
+        </w:rPr>
+      </w:pPr>
+      <w:r>
+        <w:rPr>
+          <w:rFonts w:ascii="Calibri" w:eastAsia="Times New Roman" w:hAnsi="Calibri" w:cs="Calibri"/>
+          <w:lang w:eastAsia="en-GB"/>
+        </w:rPr>
+        <w:t>NO password</w:t>
+      </w:r>
+    </w:p>
+    <w:p>
+      <w:pPr>
+        <w:spacing w:after="0" w:line="240" w:lineRule="auto"/>
+        <w:rPr>
+          <w:rFonts w:ascii="Calibri" w:eastAsia="Times New Roman" w:hAnsi="Calibri" w:cs="Calibri"/>
+          <w:lang w:eastAsia="en-GB"/>
+        </w:rPr>
+      </w:pPr>
+      <w:r>
+        <w:rPr>
+          <w:rFonts w:ascii="Calibri" w:eastAsia="Times New Roman" w:hAnsi="Calibri" w:cs="Calibri"/>
+          <w:lang w:eastAsia="en-GB"/>
+        </w:rPr>
+        <w:t>NO individual team member names</w:t>
+      </w:r>
+    </w:p>
+    <w:p>
+      <w:pPr>
+        <w:spacing w:after="0" w:line="240" w:lineRule="auto"/>
+        <w:rPr>
+          <w:rFonts w:ascii="Calibri" w:eastAsia="Times New Roman" w:hAnsi="Calibri" w:cs="Calibri"/>
+          <w:lang w:eastAsia="en-GB"/>
+        </w:rPr>
+      </w:pPr>
+      <w:r>
+        <w:rPr>
+          <w:rFonts w:ascii="Calibri" w:eastAsia="Times New Roman" w:hAnsi="Calibri" w:cs="Calibri"/>
+          <w:lang w:eastAsia="en-GB"/>
+        </w:rPr>
+        <w:t> </w:t>
+      </w:r>
+    </w:p>
+    <w:p>
+      <w:pPr>
+        <w:spacing w:after="0" w:line="240" w:lineRule="auto"/>
+        <w:rPr>
+          <w:rFonts w:ascii="Calibri" w:eastAsia="Times New Roman" w:hAnsi="Calibri" w:cs="Calibri"/>
+          <w:lang w:eastAsia="en-GB"/>
+        </w:rPr>
+      </w:pPr>
+      <w:r>
+        <w:rPr>
+          <w:rFonts w:ascii="Calibri" w:eastAsia="Times New Roman" w:hAnsi="Calibri" w:cs="Calibri"/>
+          <w:lang w:eastAsia="en-GB"/>
+        </w:rPr>
+        <w:t>Game keeper has username and password to sign in</w:t>
+      </w:r>
+    </w:p>
+    <w:p>
+      <w:pPr>
+        <w:spacing w:after="0" w:line="240" w:lineRule="auto"/>
+        <w:rPr>
+          <w:rFonts w:ascii="Calibri" w:eastAsia="Times New Roman" w:hAnsi="Calibri" w:cs="Calibri"/>
+          <w:lang w:eastAsia="en-GB"/>
+        </w:rPr>
+      </w:pPr>
+      <w:r>
+        <w:rPr>
+          <w:rFonts w:ascii="Calibri" w:eastAsia="Times New Roman" w:hAnsi="Calibri" w:cs="Calibri"/>
+          <w:lang w:eastAsia="en-GB"/>
+        </w:rPr>
+        <w:t>Game Keeper functionalities:</w:t>
+      </w:r>
+    </w:p>
+    <w:p>
+      <w:pPr>
+        <w:numPr>
+          <w:ilvl w:val="0"/>
+          <w:numId w:val="4"/>
+        </w:numPr>
+        <w:spacing w:after="0" w:line="240" w:lineRule="auto"/>
+        <w:ind w:left="540"/>
+        <w:textAlignment w:val="center"/>
+        <w:rPr>
+          <w:rFonts w:ascii="Calibri" w:eastAsia="Times New Roman" w:hAnsi="Calibri" w:cs="Calibri"/>
+          <w:lang w:eastAsia="en-GB"/>
+        </w:rPr>
+      </w:pPr>
+      <w:r>
+        <w:rPr>
+          <w:rFonts w:ascii="Calibri" w:eastAsia="Times New Roman" w:hAnsi="Calibri" w:cs="Calibri"/>
+          <w:lang w:eastAsia="en-GB"/>
+        </w:rPr>
+        <w:t>Game keeper can create a game</w:t>
+      </w:r>
+    </w:p>
+    <w:p>
+      <w:pPr>
+        <w:numPr>
+          <w:ilvl w:val="0"/>
+          <w:numId w:val="4"/>
+        </w:numPr>
+        <w:spacing w:after="0" w:line="240" w:lineRule="auto"/>
+        <w:ind w:left="540"/>
+        <w:textAlignment w:val="center"/>
+        <w:rPr>
+          <w:rFonts w:ascii="Calibri" w:eastAsia="Times New Roman" w:hAnsi="Calibri" w:cs="Calibri"/>
+          <w:lang w:eastAsia="en-GB"/>
+        </w:rPr>
+      </w:pPr>
+      <w:r>
+        <w:rPr>
+          <w:rFonts w:ascii="Calibri" w:eastAsia="Times New Roman" w:hAnsi="Calibri" w:cs="Calibri"/>
+          <w:lang w:eastAsia="en-GB"/>
+        </w:rPr>
+        <w:t>Game keeper can only create one game at a time</w:t>
+      </w:r>
+    </w:p>
+    <w:p>
+      <w:pPr>
+        <w:numPr>
+          <w:ilvl w:val="0"/>
+          <w:numId w:val="4"/>
+        </w:numPr>
+        <w:spacing w:after="0" w:line="240" w:lineRule="auto"/>
+        <w:ind w:left="540"/>
+        <w:textAlignment w:val="center"/>
+        <w:rPr>
+          <w:rFonts w:ascii="Calibri" w:eastAsia="Times New Roman" w:hAnsi="Calibri" w:cs="Calibri"/>
+          <w:lang w:eastAsia="en-GB"/>
+        </w:rPr>
+      </w:pPr>
+      <w:r>
+        <w:rPr>
+          <w:rFonts w:ascii="Calibri" w:eastAsia="Times New Roman" w:hAnsi="Calibri" w:cs="Calibri"/>
+          <w:lang w:eastAsia="en-GB"/>
+        </w:rPr>
+        <w:t>Game keeper can print off relevant QR codes for the game</w:t>
+      </w:r>
+    </w:p>
+    <w:p>
+      <w:pPr>
+        <w:numPr>
+          <w:ilvl w:val="0"/>
+          <w:numId w:val="4"/>
+        </w:numPr>
+        <w:spacing w:after="0" w:line="240" w:lineRule="auto"/>
+        <w:ind w:left="540"/>
+        <w:textAlignment w:val="center"/>
+        <w:rPr>
+          <w:rFonts w:ascii="Calibri" w:eastAsia="Times New Roman" w:hAnsi="Calibri" w:cs="Calibri"/>
+          <w:lang w:eastAsia="en-GB"/>
+        </w:rPr>
+      </w:pPr>
+      <w:r>
+        <w:rPr>
+          <w:rFonts w:ascii="Calibri" w:eastAsia="Times New Roman" w:hAnsi="Calibri" w:cs="Calibri"/>
+          <w:lang w:eastAsia="en-GB"/>
+        </w:rPr>
+        <w:t xml:space="preserve">Can upload a game file for the relevant subject </w:t>
+      </w:r>
+    </w:p>
+    <w:p>
+      <w:pPr>
+        <w:numPr>
+          <w:ilvl w:val="0"/>
+          <w:numId w:val="4"/>
+        </w:numPr>
+        <w:spacing w:after="0" w:line="240" w:lineRule="auto"/>
+        <w:ind w:left="540"/>
+        <w:textAlignment w:val="center"/>
+        <w:rPr>
+          <w:rFonts w:ascii="Calibri" w:eastAsia="Times New Roman" w:hAnsi="Calibri" w:cs="Calibri"/>
+          <w:lang w:eastAsia="en-GB"/>
+        </w:rPr>
+      </w:pPr>
+      <w:r>
+        <w:rPr>
+          <w:rFonts w:ascii="Calibri" w:eastAsia="Times New Roman" w:hAnsi="Calibri" w:cs="Calibri"/>
+          <w:lang w:eastAsia="en-GB"/>
+        </w:rPr>
+        <w:t xml:space="preserve">Can view the </w:t>
+      </w:r>
+      <w:proofErr w:type="spellStart"/>
+      <w:r>
+        <w:rPr>
+          <w:rFonts w:ascii="Calibri" w:eastAsia="Times New Roman" w:hAnsi="Calibri" w:cs="Calibri"/>
+          <w:lang w:eastAsia="en-GB"/>
+        </w:rPr>
+        <w:t>leaderboard</w:t>
+      </w:r>
+      <w:proofErr w:type="spellEnd"/>
+    </w:p>
     <w:p>
       <w:pPr>
         <w:ind w:left="360"/>
@@ -218,6 +1429,55 @@
           <w:sz w:val="24"/>
         </w:rPr>
       </w:pPr>
+      <w:bookmarkStart w:id="0" w:name="_GoBack"/>
+      <w:r>
+        <w:rPr>
+          <w:noProof/>
+          <w:sz w:val="24"/>
+        </w:rPr>
+        <w:drawing>
+          <wp:inline distT="0" distB="0" distL="0" distR="0" wp14:anchorId="0E46FBA4" wp14:editId="206D8619">
+            <wp:extent cx="5731510" cy="4298950"/>
+            <wp:effectExtent l="0" t="0" r="2540" b="6350"/>
+            <wp:docPr id="1" name="Picture 1"/>
+            <wp:cNvGraphicFramePr>
+              <a:graphicFrameLocks xmlns:a="http://schemas.openxmlformats.org/drawingml/2006/main" noChangeAspect="1"/>
+            </wp:cNvGraphicFramePr>
+            <a:graphic xmlns:a="http://schemas.openxmlformats.org/drawingml/2006/main">
+              <a:graphicData uri="http://schemas.openxmlformats.org/drawingml/2006/picture">
+                <pic:pic xmlns:pic="http://schemas.openxmlformats.org/drawingml/2006/picture">
+                  <pic:nvPicPr>
+                    <pic:cNvPr id="1" name="20200203_171627596_iOS.heic"/>
+                    <pic:cNvPicPr/>
+                  </pic:nvPicPr>
+                  <pic:blipFill>
+                    <a:blip r:embed="rId5" cstate="print">
+                      <a:extLst>
+                        <a:ext uri="{28A0092B-C50C-407E-A947-70E740481C1C}">
+                          <a14:useLocalDpi xmlns:a14="http://schemas.microsoft.com/office/drawing/2010/main" val="0"/>
+                        </a:ext>
+                      </a:extLst>
+                    </a:blip>
+                    <a:stretch>
+                      <a:fillRect/>
+                    </a:stretch>
+                  </pic:blipFill>
+                  <pic:spPr>
+                    <a:xfrm>
+                      <a:off x="0" y="0"/>
+                      <a:ext cx="5731510" cy="4298950"/>
+                    </a:xfrm>
+                    <a:prstGeom prst="rect">
+                      <a:avLst/>
+                    </a:prstGeom>
+                  </pic:spPr>
+                </pic:pic>
+              </a:graphicData>
+            </a:graphic>
+          </wp:inline>
+        </w:drawing>
+      </w:r>
+      <w:bookmarkEnd w:id="0"/>
     </w:p>
     <w:sectPr>
       <w:pgSz w:w="11906" w:h="16838"/>
@@ -232,6 +1492,453 @@
 <file path=word/numbering.xml><?xml version="1.0" encoding="utf-8"?>
 <w:numbering xmlns:wpc="http://schemas.microsoft.com/office/word/2010/wordprocessingCanvas" xmlns:cx="http://schemas.microsoft.com/office/drawing/2014/chartex" xmlns:cx1="http://schemas.microsoft.com/office/drawing/2015/9/8/chartex" xmlns:cx2="http://schemas.microsoft.com/office/drawing/2015/10/21/chartex" xmlns:cx3="http://schemas.microsoft.com/office/drawing/2016/5/9/chartex" xmlns:cx4="http://schemas.microsoft.com/office/drawing/2016/5/10/chartex" xmlns:cx5="http://schemas.microsoft.com/office/drawing/2016/5/11/chartex" xmlns:cx6="http://schemas.microsoft.com/office/drawing/2016/5/12/chartex" xmlns:cx7="http://schemas.microsoft.com/office/drawing/2016/5/13/chartex" xmlns:cx8="http://schemas.microsoft.com/office/drawing/2016/5/14/chartex" xmlns:mc="http://schemas.openxmlformats.org/markup-compatibility/2006" xmlns:aink="http://schemas.microsoft.com/office/drawing/2016/ink" xmlns:am3d="http://schemas.microsoft.com/office/drawing/2017/model3d" xmlns:o="urn:schemas-microsoft-com:office:office" xmlns:r="http://schemas.openxmlformats.org/officeDocument/2006/relationships" xmlns:m="http://schemas.openxmlformats.org/officeDocument/2006/math" xmlns:v="urn:schemas-microsoft-com:vml" xmlns:wp14="http://schemas.microsoft.com/office/word/2010/wordprocessingDrawing" xmlns:wp="http://schemas.openxmlformats.org/drawingml/2006/wordprocessingDrawing" xmlns:w10="urn:schemas-microsoft-com:office:word" xmlns:w="http://schemas.openxmlformats.org/wordprocessingml/2006/main" xmlns:w14="http://schemas.microsoft.com/office/word/2010/wordml" xmlns:w15="http://schemas.microsoft.com/office/word/2012/wordml" xmlns:w16cid="http://schemas.microsoft.com/office/word/2016/wordml/cid" xmlns:w16se="http://schemas.microsoft.com/office/word/2015/wordml/symex" xmlns:wpg="http://schemas.microsoft.com/office/word/2010/wordprocessingGroup" xmlns:wpi="http://schemas.microsoft.com/office/word/2010/wordprocessingInk" xmlns:wne="http://schemas.microsoft.com/office/word/2006/wordml" xmlns:wps="http://schemas.microsoft.com/office/word/2010/wordprocessingShape" mc:Ignorable="w14 w15 w16se w16cid wp14">
   <w:abstractNum w:abstractNumId="0" w15:restartNumberingAfterBreak="0">
+    <w:nsid w:val="132F2AE7"/>
+    <w:multiLevelType w:val="multilevel"/>
+    <w:tmpl w:val="5AF27EBC"/>
+    <w:lvl w:ilvl="0">
+      <w:start w:val="1"/>
+      <w:numFmt w:val="bullet"/>
+      <w:lvlText w:val=""/>
+      <w:lvlJc w:val="left"/>
+      <w:pPr>
+        <w:tabs>
+          <w:tab w:val="num" w:pos="720"/>
+        </w:tabs>
+        <w:ind w:left="720" w:hanging="360"/>
+      </w:pPr>
+      <w:rPr>
+        <w:rFonts w:ascii="Symbol" w:hAnsi="Symbol" w:hint="default"/>
+        <w:sz w:val="20"/>
+      </w:rPr>
+    </w:lvl>
+    <w:lvl w:ilvl="1" w:tentative="1">
+      <w:start w:val="1"/>
+      <w:numFmt w:val="bullet"/>
+      <w:lvlText w:val=""/>
+      <w:lvlJc w:val="left"/>
+      <w:pPr>
+        <w:tabs>
+          <w:tab w:val="num" w:pos="1440"/>
+        </w:tabs>
+        <w:ind w:left="1440" w:hanging="360"/>
+      </w:pPr>
+      <w:rPr>
+        <w:rFonts w:ascii="Symbol" w:hAnsi="Symbol" w:hint="default"/>
+        <w:sz w:val="20"/>
+      </w:rPr>
+    </w:lvl>
+    <w:lvl w:ilvl="2" w:tentative="1">
+      <w:start w:val="1"/>
+      <w:numFmt w:val="bullet"/>
+      <w:lvlText w:val=""/>
+      <w:lvlJc w:val="left"/>
+      <w:pPr>
+        <w:tabs>
+          <w:tab w:val="num" w:pos="2160"/>
+        </w:tabs>
+        <w:ind w:left="2160" w:hanging="360"/>
+      </w:pPr>
+      <w:rPr>
+        <w:rFonts w:ascii="Symbol" w:hAnsi="Symbol" w:hint="default"/>
+        <w:sz w:val="20"/>
+      </w:rPr>
+    </w:lvl>
+    <w:lvl w:ilvl="3" w:tentative="1">
+      <w:start w:val="1"/>
+      <w:numFmt w:val="bullet"/>
+      <w:lvlText w:val=""/>
+      <w:lvlJc w:val="left"/>
+      <w:pPr>
+        <w:tabs>
+          <w:tab w:val="num" w:pos="2880"/>
+        </w:tabs>
+        <w:ind w:left="2880" w:hanging="360"/>
+      </w:pPr>
+      <w:rPr>
+        <w:rFonts w:ascii="Symbol" w:hAnsi="Symbol" w:hint="default"/>
+        <w:sz w:val="20"/>
+      </w:rPr>
+    </w:lvl>
+    <w:lvl w:ilvl="4" w:tentative="1">
+      <w:start w:val="1"/>
+      <w:numFmt w:val="bullet"/>
+      <w:lvlText w:val=""/>
+      <w:lvlJc w:val="left"/>
+      <w:pPr>
+        <w:tabs>
+          <w:tab w:val="num" w:pos="3600"/>
+        </w:tabs>
+        <w:ind w:left="3600" w:hanging="360"/>
+      </w:pPr>
+      <w:rPr>
+        <w:rFonts w:ascii="Symbol" w:hAnsi="Symbol" w:hint="default"/>
+        <w:sz w:val="20"/>
+      </w:rPr>
+    </w:lvl>
+    <w:lvl w:ilvl="5" w:tentative="1">
+      <w:start w:val="1"/>
+      <w:numFmt w:val="bullet"/>
+      <w:lvlText w:val=""/>
+      <w:lvlJc w:val="left"/>
+      <w:pPr>
+        <w:tabs>
+          <w:tab w:val="num" w:pos="4320"/>
+        </w:tabs>
+        <w:ind w:left="4320" w:hanging="360"/>
+      </w:pPr>
+      <w:rPr>
+        <w:rFonts w:ascii="Symbol" w:hAnsi="Symbol" w:hint="default"/>
+        <w:sz w:val="20"/>
+      </w:rPr>
+    </w:lvl>
+    <w:lvl w:ilvl="6" w:tentative="1">
+      <w:start w:val="1"/>
+      <w:numFmt w:val="bullet"/>
+      <w:lvlText w:val=""/>
+      <w:lvlJc w:val="left"/>
+      <w:pPr>
+        <w:tabs>
+          <w:tab w:val="num" w:pos="5040"/>
+        </w:tabs>
+        <w:ind w:left="5040" w:hanging="360"/>
+      </w:pPr>
+      <w:rPr>
+        <w:rFonts w:ascii="Symbol" w:hAnsi="Symbol" w:hint="default"/>
+        <w:sz w:val="20"/>
+      </w:rPr>
+    </w:lvl>
+    <w:lvl w:ilvl="7" w:tentative="1">
+      <w:start w:val="1"/>
+      <w:numFmt w:val="bullet"/>
+      <w:lvlText w:val=""/>
+      <w:lvlJc w:val="left"/>
+      <w:pPr>
+        <w:tabs>
+          <w:tab w:val="num" w:pos="5760"/>
+        </w:tabs>
+        <w:ind w:left="5760" w:hanging="360"/>
+      </w:pPr>
+      <w:rPr>
+        <w:rFonts w:ascii="Symbol" w:hAnsi="Symbol" w:hint="default"/>
+        <w:sz w:val="20"/>
+      </w:rPr>
+    </w:lvl>
+    <w:lvl w:ilvl="8" w:tentative="1">
+      <w:start w:val="1"/>
+      <w:numFmt w:val="bullet"/>
+      <w:lvlText w:val=""/>
+      <w:lvlJc w:val="left"/>
+      <w:pPr>
+        <w:tabs>
+          <w:tab w:val="num" w:pos="6480"/>
+        </w:tabs>
+        <w:ind w:left="6480" w:hanging="360"/>
+      </w:pPr>
+      <w:rPr>
+        <w:rFonts w:ascii="Symbol" w:hAnsi="Symbol" w:hint="default"/>
+        <w:sz w:val="20"/>
+      </w:rPr>
+    </w:lvl>
+  </w:abstractNum>
+  <w:abstractNum w:abstractNumId="1" w15:restartNumberingAfterBreak="0">
+    <w:nsid w:val="39ED73DE"/>
+    <w:multiLevelType w:val="multilevel"/>
+    <w:tmpl w:val="DEFE730E"/>
+    <w:lvl w:ilvl="0">
+      <w:start w:val="1"/>
+      <w:numFmt w:val="bullet"/>
+      <w:lvlText w:val=""/>
+      <w:lvlJc w:val="left"/>
+      <w:pPr>
+        <w:tabs>
+          <w:tab w:val="num" w:pos="720"/>
+        </w:tabs>
+        <w:ind w:left="720" w:hanging="360"/>
+      </w:pPr>
+      <w:rPr>
+        <w:rFonts w:ascii="Symbol" w:hAnsi="Symbol" w:hint="default"/>
+        <w:sz w:val="20"/>
+      </w:rPr>
+    </w:lvl>
+    <w:lvl w:ilvl="1">
+      <w:start w:val="1"/>
+      <w:numFmt w:val="bullet"/>
+      <w:lvlText w:val="o"/>
+      <w:lvlJc w:val="left"/>
+      <w:pPr>
+        <w:tabs>
+          <w:tab w:val="num" w:pos="1440"/>
+        </w:tabs>
+        <w:ind w:left="1440" w:hanging="360"/>
+      </w:pPr>
+      <w:rPr>
+        <w:rFonts w:ascii="Courier New" w:hAnsi="Courier New" w:hint="default"/>
+        <w:sz w:val="20"/>
+      </w:rPr>
+    </w:lvl>
+    <w:lvl w:ilvl="2" w:tentative="1">
+      <w:start w:val="1"/>
+      <w:numFmt w:val="bullet"/>
+      <w:lvlText w:val=""/>
+      <w:lvlJc w:val="left"/>
+      <w:pPr>
+        <w:tabs>
+          <w:tab w:val="num" w:pos="2160"/>
+        </w:tabs>
+        <w:ind w:left="2160" w:hanging="360"/>
+      </w:pPr>
+      <w:rPr>
+        <w:rFonts w:ascii="Symbol" w:hAnsi="Symbol" w:hint="default"/>
+        <w:sz w:val="20"/>
+      </w:rPr>
+    </w:lvl>
+    <w:lvl w:ilvl="3" w:tentative="1">
+      <w:start w:val="1"/>
+      <w:numFmt w:val="bullet"/>
+      <w:lvlText w:val=""/>
+      <w:lvlJc w:val="left"/>
+      <w:pPr>
+        <w:tabs>
+          <w:tab w:val="num" w:pos="2880"/>
+        </w:tabs>
+        <w:ind w:left="2880" w:hanging="360"/>
+      </w:pPr>
+      <w:rPr>
+        <w:rFonts w:ascii="Symbol" w:hAnsi="Symbol" w:hint="default"/>
+        <w:sz w:val="20"/>
+      </w:rPr>
+    </w:lvl>
+    <w:lvl w:ilvl="4" w:tentative="1">
+      <w:start w:val="1"/>
+      <w:numFmt w:val="bullet"/>
+      <w:lvlText w:val=""/>
+      <w:lvlJc w:val="left"/>
+      <w:pPr>
+        <w:tabs>
+          <w:tab w:val="num" w:pos="3600"/>
+        </w:tabs>
+        <w:ind w:left="3600" w:hanging="360"/>
+      </w:pPr>
+      <w:rPr>
+        <w:rFonts w:ascii="Symbol" w:hAnsi="Symbol" w:hint="default"/>
+        <w:sz w:val="20"/>
+      </w:rPr>
+    </w:lvl>
+    <w:lvl w:ilvl="5" w:tentative="1">
+      <w:start w:val="1"/>
+      <w:numFmt w:val="bullet"/>
+      <w:lvlText w:val=""/>
+      <w:lvlJc w:val="left"/>
+      <w:pPr>
+        <w:tabs>
+          <w:tab w:val="num" w:pos="4320"/>
+        </w:tabs>
+        <w:ind w:left="4320" w:hanging="360"/>
+      </w:pPr>
+      <w:rPr>
+        <w:rFonts w:ascii="Symbol" w:hAnsi="Symbol" w:hint="default"/>
+        <w:sz w:val="20"/>
+      </w:rPr>
+    </w:lvl>
+    <w:lvl w:ilvl="6" w:tentative="1">
+      <w:start w:val="1"/>
+      <w:numFmt w:val="bullet"/>
+      <w:lvlText w:val=""/>
+      <w:lvlJc w:val="left"/>
+      <w:pPr>
+        <w:tabs>
+          <w:tab w:val="num" w:pos="5040"/>
+        </w:tabs>
+        <w:ind w:left="5040" w:hanging="360"/>
+      </w:pPr>
+      <w:rPr>
+        <w:rFonts w:ascii="Symbol" w:hAnsi="Symbol" w:hint="default"/>
+        <w:sz w:val="20"/>
+      </w:rPr>
+    </w:lvl>
+    <w:lvl w:ilvl="7" w:tentative="1">
+      <w:start w:val="1"/>
+      <w:numFmt w:val="bullet"/>
+      <w:lvlText w:val=""/>
+      <w:lvlJc w:val="left"/>
+      <w:pPr>
+        <w:tabs>
+          <w:tab w:val="num" w:pos="5760"/>
+        </w:tabs>
+        <w:ind w:left="5760" w:hanging="360"/>
+      </w:pPr>
+      <w:rPr>
+        <w:rFonts w:ascii="Symbol" w:hAnsi="Symbol" w:hint="default"/>
+        <w:sz w:val="20"/>
+      </w:rPr>
+    </w:lvl>
+    <w:lvl w:ilvl="8" w:tentative="1">
+      <w:start w:val="1"/>
+      <w:numFmt w:val="bullet"/>
+      <w:lvlText w:val=""/>
+      <w:lvlJc w:val="left"/>
+      <w:pPr>
+        <w:tabs>
+          <w:tab w:val="num" w:pos="6480"/>
+        </w:tabs>
+        <w:ind w:left="6480" w:hanging="360"/>
+      </w:pPr>
+      <w:rPr>
+        <w:rFonts w:ascii="Symbol" w:hAnsi="Symbol" w:hint="default"/>
+        <w:sz w:val="20"/>
+      </w:rPr>
+    </w:lvl>
+  </w:abstractNum>
+  <w:abstractNum w:abstractNumId="2" w15:restartNumberingAfterBreak="0">
+    <w:nsid w:val="52DA4B4A"/>
+    <w:multiLevelType w:val="multilevel"/>
+    <w:tmpl w:val="47260C4C"/>
+    <w:lvl w:ilvl="0">
+      <w:start w:val="1"/>
+      <w:numFmt w:val="bullet"/>
+      <w:lvlText w:val=""/>
+      <w:lvlJc w:val="left"/>
+      <w:pPr>
+        <w:tabs>
+          <w:tab w:val="num" w:pos="720"/>
+        </w:tabs>
+        <w:ind w:left="720" w:hanging="360"/>
+      </w:pPr>
+      <w:rPr>
+        <w:rFonts w:ascii="Symbol" w:hAnsi="Symbol" w:hint="default"/>
+        <w:sz w:val="20"/>
+      </w:rPr>
+    </w:lvl>
+    <w:lvl w:ilvl="1" w:tentative="1">
+      <w:start w:val="1"/>
+      <w:numFmt w:val="bullet"/>
+      <w:lvlText w:val=""/>
+      <w:lvlJc w:val="left"/>
+      <w:pPr>
+        <w:tabs>
+          <w:tab w:val="num" w:pos="1440"/>
+        </w:tabs>
+        <w:ind w:left="1440" w:hanging="360"/>
+      </w:pPr>
+      <w:rPr>
+        <w:rFonts w:ascii="Symbol" w:hAnsi="Symbol" w:hint="default"/>
+        <w:sz w:val="20"/>
+      </w:rPr>
+    </w:lvl>
+    <w:lvl w:ilvl="2" w:tentative="1">
+      <w:start w:val="1"/>
+      <w:numFmt w:val="bullet"/>
+      <w:lvlText w:val=""/>
+      <w:lvlJc w:val="left"/>
+      <w:pPr>
+        <w:tabs>
+          <w:tab w:val="num" w:pos="2160"/>
+        </w:tabs>
+        <w:ind w:left="2160" w:hanging="360"/>
+      </w:pPr>
+      <w:rPr>
+        <w:rFonts w:ascii="Symbol" w:hAnsi="Symbol" w:hint="default"/>
+        <w:sz w:val="20"/>
+      </w:rPr>
+    </w:lvl>
+    <w:lvl w:ilvl="3" w:tentative="1">
+      <w:start w:val="1"/>
+      <w:numFmt w:val="bullet"/>
+      <w:lvlText w:val=""/>
+      <w:lvlJc w:val="left"/>
+      <w:pPr>
+        <w:tabs>
+          <w:tab w:val="num" w:pos="2880"/>
+        </w:tabs>
+        <w:ind w:left="2880" w:hanging="360"/>
+      </w:pPr>
+      <w:rPr>
+        <w:rFonts w:ascii="Symbol" w:hAnsi="Symbol" w:hint="default"/>
+        <w:sz w:val="20"/>
+      </w:rPr>
+    </w:lvl>
+    <w:lvl w:ilvl="4" w:tentative="1">
+      <w:start w:val="1"/>
+      <w:numFmt w:val="bullet"/>
+      <w:lvlText w:val=""/>
+      <w:lvlJc w:val="left"/>
+      <w:pPr>
+        <w:tabs>
+          <w:tab w:val="num" w:pos="3600"/>
+        </w:tabs>
+        <w:ind w:left="3600" w:hanging="360"/>
+      </w:pPr>
+      <w:rPr>
+        <w:rFonts w:ascii="Symbol" w:hAnsi="Symbol" w:hint="default"/>
+        <w:sz w:val="20"/>
+      </w:rPr>
+    </w:lvl>
+    <w:lvl w:ilvl="5" w:tentative="1">
+      <w:start w:val="1"/>
+      <w:numFmt w:val="bullet"/>
+      <w:lvlText w:val=""/>
+      <w:lvlJc w:val="left"/>
+      <w:pPr>
+        <w:tabs>
+          <w:tab w:val="num" w:pos="4320"/>
+        </w:tabs>
+        <w:ind w:left="4320" w:hanging="360"/>
+      </w:pPr>
+      <w:rPr>
+        <w:rFonts w:ascii="Symbol" w:hAnsi="Symbol" w:hint="default"/>
+        <w:sz w:val="20"/>
+      </w:rPr>
+    </w:lvl>
+    <w:lvl w:ilvl="6" w:tentative="1">
+      <w:start w:val="1"/>
+      <w:numFmt w:val="bullet"/>
+      <w:lvlText w:val=""/>
+      <w:lvlJc w:val="left"/>
+      <w:pPr>
+        <w:tabs>
+          <w:tab w:val="num" w:pos="5040"/>
+        </w:tabs>
+        <w:ind w:left="5040" w:hanging="360"/>
+      </w:pPr>
+      <w:rPr>
+        <w:rFonts w:ascii="Symbol" w:hAnsi="Symbol" w:hint="default"/>
+        <w:sz w:val="20"/>
+      </w:rPr>
+    </w:lvl>
+    <w:lvl w:ilvl="7" w:tentative="1">
+      <w:start w:val="1"/>
+      <w:numFmt w:val="bullet"/>
+      <w:lvlText w:val=""/>
+      <w:lvlJc w:val="left"/>
+      <w:pPr>
+        <w:tabs>
+          <w:tab w:val="num" w:pos="5760"/>
+        </w:tabs>
+        <w:ind w:left="5760" w:hanging="360"/>
+      </w:pPr>
+      <w:rPr>
+        <w:rFonts w:ascii="Symbol" w:hAnsi="Symbol" w:hint="default"/>
+        <w:sz w:val="20"/>
+      </w:rPr>
+    </w:lvl>
+    <w:lvl w:ilvl="8" w:tentative="1">
+      <w:start w:val="1"/>
+      <w:numFmt w:val="bullet"/>
+      <w:lvlText w:val=""/>
+      <w:lvlJc w:val="left"/>
+      <w:pPr>
+        <w:tabs>
+          <w:tab w:val="num" w:pos="6480"/>
+        </w:tabs>
+        <w:ind w:left="6480" w:hanging="360"/>
+      </w:pPr>
+      <w:rPr>
+        <w:rFonts w:ascii="Symbol" w:hAnsi="Symbol" w:hint="default"/>
+        <w:sz w:val="20"/>
+      </w:rPr>
+    </w:lvl>
+  </w:abstractNum>
+  <w:abstractNum w:abstractNumId="3" w15:restartNumberingAfterBreak="0">
     <w:nsid w:val="5B82435D"/>
     <w:multiLevelType w:val="hybridMultilevel"/>
     <w:tmpl w:val="F3828BAE"/>
@@ -345,7 +2052,16 @@
     </w:lvl>
   </w:abstractNum>
   <w:num w:numId="1">
+    <w:abstractNumId w:val="3"/>
+  </w:num>
+  <w:num w:numId="2">
     <w:abstractNumId w:val="0"/>
+  </w:num>
+  <w:num w:numId="3">
+    <w:abstractNumId w:val="1"/>
+  </w:num>
+  <w:num w:numId="4">
+    <w:abstractNumId w:val="2"/>
   </w:num>
 </w:numbering>
 </file>
@@ -473,6 +2189,7 @@
     <w:lsdException w:name="HTML Sample" w:semiHidden="1" w:unhideWhenUsed="1"/>
     <w:lsdException w:name="HTML Typewriter" w:semiHidden="1" w:unhideWhenUsed="1"/>
     <w:lsdException w:name="HTML Variable" w:semiHidden="1" w:unhideWhenUsed="1"/>
+    <w:lsdException w:name="Normal Table" w:semiHidden="1" w:unhideWhenUsed="1"/>
     <w:lsdException w:name="annotation subject" w:semiHidden="1" w:unhideWhenUsed="1"/>
     <w:lsdException w:name="No List" w:semiHidden="1" w:unhideWhenUsed="1"/>
     <w:lsdException w:name="Outline List 1" w:semiHidden="1" w:unhideWhenUsed="1"/>
@@ -515,8 +2232,11 @@
     <w:lsdException w:name="Table Contemporary" w:semiHidden="1" w:unhideWhenUsed="1"/>
     <w:lsdException w:name="Table Elegant" w:semiHidden="1" w:unhideWhenUsed="1"/>
     <w:lsdException w:name="Table Professional" w:semiHidden="1" w:unhideWhenUsed="1"/>
+    <w:lsdException w:name="Table Subtle 1" w:semiHidden="1" w:unhideWhenUsed="1"/>
     <w:lsdException w:name="Table Subtle 2" w:semiHidden="1" w:unhideWhenUsed="1"/>
     <w:lsdException w:name="Table Web 1" w:semiHidden="1" w:unhideWhenUsed="1"/>
+    <w:lsdException w:name="Table Web 2" w:semiHidden="1" w:unhideWhenUsed="1"/>
+    <w:lsdException w:name="Table Web 3" w:semiHidden="1" w:unhideWhenUsed="1"/>
     <w:lsdException w:name="Balloon Text" w:semiHidden="1" w:unhideWhenUsed="1"/>
     <w:lsdException w:name="Table Grid" w:uiPriority="39"/>
     <w:lsdException w:name="Table Theme" w:semiHidden="1" w:unhideWhenUsed="1"/>
@@ -783,6 +2503,23 @@
       <w:contextualSpacing/>
     </w:pPr>
   </w:style>
+  <w:style w:type="paragraph" w:styleId="NormalWeb">
+    <w:name w:val="Normal (Web)"/>
+    <w:basedOn w:val="Normal"/>
+    <w:uiPriority w:val="99"/>
+    <w:semiHidden/>
+    <w:unhideWhenUsed/>
+    <w:rsid w:val="006E3125"/>
+    <w:pPr>
+      <w:spacing w:before="100" w:beforeAutospacing="1" w:after="100" w:afterAutospacing="1" w:line="240" w:lineRule="auto"/>
+    </w:pPr>
+    <w:rPr>
+      <w:rFonts w:ascii="Times New Roman" w:eastAsia="Times New Roman" w:hAnsi="Times New Roman" w:cs="Times New Roman"/>
+      <w:sz w:val="24"/>
+      <w:szCs w:val="24"/>
+      <w:lang w:eastAsia="en-GB"/>
+    </w:rPr>
+  </w:style>
 </w:styles>
 </file>
 

</xml_diff>